<commit_message>
Stay place added to the Guaranty Letter .DOCX file.
</commit_message>
<xml_diff>
--- a/DocumentTemplates/GuaranteeLetter.docx
+++ b/DocumentTemplates/GuaranteeLetter.docx
@@ -229,7 +229,16 @@
           <w:p>
             <w:pPr>
               <w:jc w:val="right"/>
+              <w:rPr>
+                <w:lang w:val="en-US"/>
+              </w:rPr>
             </w:pPr>
+            <w:r>
+              <w:rPr>
+                <w:lang w:val="en-US"/>
+              </w:rPr>
+              <w:t>20</w:t>
+            </w:r>
           </w:p>
         </w:tc>
         <w:tc>
@@ -389,7 +398,21 @@
           <w:sz w:val="22"/>
           <w:szCs w:val="22"/>
         </w:rPr>
-        <w:t xml:space="preserve"> 771001001, </w:t>
+        <w:t xml:space="preserve"> </w:t>
+      </w:r>
+      <w:r>
+        <w:rPr>
+          <w:sz w:val="22"/>
+          <w:szCs w:val="22"/>
+        </w:rPr>
+        <w:t xml:space="preserve">ОТКУДА БРАТЬ? </w:t>
+      </w:r>
+      <w:r>
+        <w:rPr>
+          <w:sz w:val="22"/>
+          <w:szCs w:val="22"/>
+        </w:rPr>
+        <w:t xml:space="preserve">771001001, </w:t>
       </w:r>
       <w:r>
         <w:rPr>
@@ -914,6 +937,9 @@
     <w:p>
       <w:pPr>
         <w:ind w:firstLine="567"/>
+        <w:rPr>
+          <w:u w:val="single"/>
+        </w:rPr>
       </w:pPr>
       <w:r>
         <w:t>1. Обязу</w:t>
@@ -928,77 +954,13 @@
         <w:t xml:space="preserve">адресу: </w:t>
       </w:r>
       <w:r>
-        <w:t>Приморский край</w:t>
-      </w:r>
-      <w:r>
-        <w:t>,</w:t>
-      </w:r>
-    </w:p>
-    <w:p>
-      <w:pPr>
-        <w:pBdr>
-          <w:top w:val="single" w:sz="4" w:space="1" w:color="auto"/>
-        </w:pBdr>
-        <w:ind w:left="7995"/>
-        <w:rPr>
-          <w:sz w:val="2"/>
-          <w:szCs w:val="2"/>
-        </w:rPr>
-      </w:pPr>
-    </w:p>
-    <w:p>
-      <w:r>
-        <w:t>город</w:t>
-      </w:r>
-      <w:r>
-        <w:t xml:space="preserve"> </w:t>
-      </w:r>
-      <w:r>
-        <w:t>Находка</w:t>
-      </w:r>
-      <w:r>
-        <w:t xml:space="preserve">, </w:t>
-      </w:r>
-      <w:r>
-        <w:t>поселок</w:t>
-      </w:r>
-      <w:r>
-        <w:t xml:space="preserve"> </w:t>
-      </w:r>
-      <w:r>
-        <w:t>Врангель</w:t>
-      </w:r>
-      <w:r>
-        <w:t xml:space="preserve">, </w:t>
-      </w:r>
-      <w:r>
-        <w:t>улица</w:t>
-      </w:r>
-      <w:r>
-        <w:t xml:space="preserve"> </w:t>
-      </w:r>
-      <w:r>
-        <w:t>Васяновича</w:t>
-      </w:r>
-      <w:r>
-        <w:t xml:space="preserve">, </w:t>
-      </w:r>
-      <w:r>
-        <w:t>дом</w:t>
-      </w:r>
-      <w:r>
-        <w:t xml:space="preserve"> </w:t>
-      </w:r>
-      <w:r>
-        <w:t>3</w:t>
-      </w:r>
-      <w:r>
-        <w:t xml:space="preserve">, </w:t>
-      </w:r>
-      <w:r>
-        <w:t>Гостиничный комплекс «Восток»</w:t>
-      </w:r>
-    </w:p>
+        <w:rPr>
+          <w:u w:val="single"/>
+        </w:rPr>
+        <w:t>${StayPlace}</w:t>
+      </w:r>
+    </w:p>
+    <w:p/>
     <w:p>
       <w:pPr>
         <w:pBdr>

</xml_diff>